<commit_message>
lab9 done fix report
</commit_message>
<xml_diff>
--- a/reports/Афанасьев Владислав Валентинович/lab9/rep/spp_lab9_otchet.docx
+++ b/reports/Афанасьев Владислав Валентинович/lab9/rep/spp_lab9_otchet.docx
@@ -215,7 +215,7 @@
           <w:b/>
           <w:sz w:val="26"/>
           <w:szCs w:val="26"/>
-          <w:lang w:val="en-US"/>
+          <w:lang w:val="ru-RU"/>
         </w:rPr>
         <w:t>9</w:t>
       </w:r>
@@ -1510,7 +1510,7 @@
           <w:rFonts w:ascii="Times New Roman" w:hAnsi="Times New Roman" w:cs="Times New Roman"/>
           <w:b/>
           <w:sz w:val="24"/>
-          <w:lang w:val="en-US"/>
+          <w:lang w:val="ru-RU"/>
         </w:rPr>
       </w:pPr>
       <w:r>
@@ -2905,836 +2905,22 @@
       <w:pPr>
         <w:jc w:val="both"/>
         <w:rPr>
-          <w:rFonts w:ascii="Times New Roman" w:hAnsi="Times New Roman" w:cs="Times New Roman"/>
-          <w:b/>
-          <w:sz w:val="24"/>
-          <w:lang w:val="en-US"/>
-        </w:rPr>
-      </w:pPr>
-      <w:r>
-        <w:rPr>
-          <w:rFonts w:ascii="Times New Roman" w:hAnsi="Times New Roman" w:cs="Times New Roman"/>
-          <w:b/>
-          <w:sz w:val="24"/>
-          <w:lang w:val="ru-RU"/>
-        </w:rPr>
-        <w:t xml:space="preserve">Код </w:t>
-      </w:r>
-      <w:r>
-        <w:rPr>
-          <w:rFonts w:ascii="Times New Roman" w:hAnsi="Times New Roman" w:cs="Times New Roman"/>
-          <w:b/>
-          <w:sz w:val="24"/>
-          <w:lang w:val="en-US"/>
-        </w:rPr>
-        <w:t>Main.java</w:t>
-      </w:r>
-    </w:p>
-    <w:p>
-      <w:pPr>
-        <w:rPr>
-          <w:rFonts w:ascii="Courier New" w:hAnsi="Courier New" w:cs="Courier New"/>
-          <w:sz w:val="18"/>
-        </w:rPr>
-      </w:pPr>
-      <w:r>
-        <w:rPr>
-          <w:rFonts w:ascii="Courier New" w:hAnsi="Courier New" w:cs="Courier New"/>
-          <w:sz w:val="18"/>
-        </w:rPr>
-        <w:t>package spp;</w:t>
-      </w:r>
-      <w:r>
-        <w:rPr>
-          <w:rFonts w:ascii="Courier New" w:hAnsi="Courier New" w:cs="Courier New"/>
-          <w:sz w:val="18"/>
-        </w:rPr>
-        <w:br/>
-      </w:r>
-      <w:r>
-        <w:rPr>
-          <w:rFonts w:ascii="Courier New" w:hAnsi="Courier New" w:cs="Courier New"/>
-          <w:sz w:val="18"/>
-        </w:rPr>
-        <w:br/>
-        <w:t>import java.sql.*;</w:t>
-      </w:r>
-      <w:r>
-        <w:rPr>
-          <w:rFonts w:ascii="Courier New" w:hAnsi="Courier New" w:cs="Courier New"/>
-          <w:sz w:val="18"/>
-        </w:rPr>
-        <w:br/>
-      </w:r>
-      <w:r>
-        <w:rPr>
-          <w:rFonts w:ascii="Courier New" w:hAnsi="Courier New" w:cs="Courier New"/>
-          <w:sz w:val="18"/>
-        </w:rPr>
-        <w:br/>
-        <w:t>public class Main {</w:t>
-      </w:r>
-      <w:r>
-        <w:rPr>
-          <w:rFonts w:ascii="Courier New" w:hAnsi="Courier New" w:cs="Courier New"/>
-          <w:sz w:val="18"/>
-        </w:rPr>
-        <w:br/>
-      </w:r>
-      <w:r>
-        <w:rPr>
-          <w:rFonts w:ascii="Courier New" w:hAnsi="Courier New" w:cs="Courier New"/>
-          <w:sz w:val="18"/>
-        </w:rPr>
-        <w:br/>
-        <w:t xml:space="preserve">    public static void main(String[] args) {</w:t>
-      </w:r>
-      <w:r>
-        <w:rPr>
-          <w:rFonts w:ascii="Courier New" w:hAnsi="Courier New" w:cs="Courier New"/>
-          <w:sz w:val="18"/>
-        </w:rPr>
-        <w:br/>
-      </w:r>
-      <w:r>
-        <w:rPr>
-          <w:rFonts w:ascii="Courier New" w:hAnsi="Courier New" w:cs="Courier New"/>
-          <w:sz w:val="18"/>
-        </w:rPr>
-        <w:br/>
-        <w:t xml:space="preserve">        String connectionUrl = "jdbc:sqlserver://localhost:49697;databaseName=TimeTable;user=bn;password=prostobn";</w:t>
-      </w:r>
-      <w:r>
-        <w:rPr>
-          <w:rFonts w:ascii="Courier New" w:hAnsi="Courier New" w:cs="Courier New"/>
-          <w:sz w:val="18"/>
-        </w:rPr>
-        <w:br/>
-      </w:r>
-      <w:r>
-        <w:rPr>
-          <w:rFonts w:ascii="Courier New" w:hAnsi="Courier New" w:cs="Courier New"/>
-          <w:sz w:val="18"/>
-        </w:rPr>
-        <w:br/>
-        <w:t xml:space="preserve">        try (Connection con = DriverManager.getConnection(connectionUrl)) {</w:t>
-      </w:r>
-      <w:r>
-        <w:rPr>
-          <w:rFonts w:ascii="Courier New" w:hAnsi="Courier New" w:cs="Courier New"/>
-          <w:sz w:val="18"/>
-        </w:rPr>
-        <w:br/>
-        <w:t xml:space="preserve">            if(con.isValid(30)) {</w:t>
-      </w:r>
-      <w:r>
-        <w:rPr>
-          <w:rFonts w:ascii="Courier New" w:hAnsi="Courier New" w:cs="Courier New"/>
-          <w:sz w:val="18"/>
-        </w:rPr>
-        <w:br/>
-        <w:t xml:space="preserve">                System.out.println("Success connection");</w:t>
-      </w:r>
-      <w:r>
-        <w:rPr>
-          <w:rFonts w:ascii="Courier New" w:hAnsi="Courier New" w:cs="Courier New"/>
-          <w:sz w:val="18"/>
-        </w:rPr>
-        <w:br/>
-      </w:r>
-      <w:r>
-        <w:rPr>
-          <w:rFonts w:ascii="Courier New" w:hAnsi="Courier New" w:cs="Courier New"/>
-          <w:sz w:val="18"/>
-        </w:rPr>
-        <w:br/>
-        <w:t xml:space="preserve">                Statement stmt = con.createStatement();</w:t>
-      </w:r>
-      <w:r>
-        <w:rPr>
-          <w:rFonts w:ascii="Courier New" w:hAnsi="Courier New" w:cs="Courier New"/>
-          <w:sz w:val="18"/>
-        </w:rPr>
-        <w:br/>
-      </w:r>
-      <w:r>
-        <w:rPr>
-          <w:rFonts w:ascii="Courier New" w:hAnsi="Courier New" w:cs="Courier New"/>
-          <w:sz w:val="18"/>
-        </w:rPr>
-        <w:br/>
-        <w:t xml:space="preserve">                /*String addingGroups = "INSERT groups VALUES ('PO-3') " +</w:t>
-      </w:r>
-      <w:r>
-        <w:rPr>
-          <w:rFonts w:ascii="Courier New" w:hAnsi="Courier New" w:cs="Courier New"/>
-          <w:sz w:val="18"/>
-        </w:rPr>
-        <w:br/>
-        <w:t xml:space="preserve">                        "INSERT groups VALUES ('AS-54')";</w:t>
-      </w:r>
-      <w:r>
-        <w:rPr>
-          <w:rFonts w:ascii="Courier New" w:hAnsi="Courier New" w:cs="Courier New"/>
-          <w:sz w:val="18"/>
-        </w:rPr>
-        <w:br/>
-        <w:t xml:space="preserve">                stmt.execute(addingGroups);*/</w:t>
-      </w:r>
-      <w:r>
-        <w:rPr>
-          <w:rFonts w:ascii="Courier New" w:hAnsi="Courier New" w:cs="Courier New"/>
-          <w:sz w:val="18"/>
-        </w:rPr>
-        <w:br/>
-      </w:r>
-      <w:r>
-        <w:rPr>
-          <w:rFonts w:ascii="Courier New" w:hAnsi="Courier New" w:cs="Courier New"/>
-          <w:sz w:val="18"/>
-        </w:rPr>
-        <w:br/>
-        <w:t xml:space="preserve">                /*String addingSubjects = "INSERT subjects VALUES ('Math') " +</w:t>
-      </w:r>
-      <w:r>
-        <w:rPr>
-          <w:rFonts w:ascii="Courier New" w:hAnsi="Courier New" w:cs="Courier New"/>
-          <w:sz w:val="18"/>
-        </w:rPr>
-        <w:br/>
-        <w:t xml:space="preserve">                        "INSERT subjects VALUES ('SPP') " +</w:t>
-      </w:r>
-      <w:r>
-        <w:rPr>
-          <w:rFonts w:ascii="Courier New" w:hAnsi="Courier New" w:cs="Courier New"/>
-          <w:sz w:val="18"/>
-        </w:rPr>
-        <w:br/>
-        <w:t xml:space="preserve">                        "INSERT subjects VALUES ('Physics')";</w:t>
-      </w:r>
-      <w:r>
-        <w:rPr>
-          <w:rFonts w:ascii="Courier New" w:hAnsi="Courier New" w:cs="Courier New"/>
-          <w:sz w:val="18"/>
-        </w:rPr>
-        <w:br/>
-        <w:t xml:space="preserve">                stmt.execute(addingSubjects);*/</w:t>
-      </w:r>
-      <w:r>
-        <w:rPr>
-          <w:rFonts w:ascii="Courier New" w:hAnsi="Courier New" w:cs="Courier New"/>
-          <w:sz w:val="18"/>
-        </w:rPr>
-        <w:br/>
-      </w:r>
-      <w:r>
-        <w:rPr>
-          <w:rFonts w:ascii="Courier New" w:hAnsi="Courier New" w:cs="Courier New"/>
-          <w:sz w:val="18"/>
-        </w:rPr>
-        <w:br/>
-        <w:t xml:space="preserve">                /*String addingLecturers = "INSERT lecturers VALUES ('Ivan', 'Gladkiu', 'Ivanovich') " +</w:t>
-      </w:r>
-      <w:r>
-        <w:rPr>
-          <w:rFonts w:ascii="Courier New" w:hAnsi="Courier New" w:cs="Courier New"/>
-          <w:sz w:val="18"/>
-        </w:rPr>
-        <w:br/>
-        <w:t xml:space="preserve">                        "INSERT lecturers VALUES ('Vladimir', 'Lenin', 'Ilich') " +</w:t>
-      </w:r>
-      <w:r>
-        <w:rPr>
-          <w:rFonts w:ascii="Courier New" w:hAnsi="Courier New" w:cs="Courier New"/>
-          <w:sz w:val="18"/>
-        </w:rPr>
-        <w:br/>
-        <w:t xml:space="preserve">                        "INSERT lecturers VALUES ('Vladislav', 'Afanasev', 'Valentinovich')";</w:t>
-      </w:r>
-      <w:r>
-        <w:rPr>
-          <w:rFonts w:ascii="Courier New" w:hAnsi="Courier New" w:cs="Courier New"/>
-          <w:sz w:val="18"/>
-        </w:rPr>
-        <w:br/>
-        <w:t xml:space="preserve">                stmt.execute(addingLecturers);*/</w:t>
-      </w:r>
-      <w:r>
-        <w:rPr>
-          <w:rFonts w:ascii="Courier New" w:hAnsi="Courier New" w:cs="Courier New"/>
-          <w:sz w:val="18"/>
-        </w:rPr>
-        <w:br/>
-      </w:r>
-      <w:r>
-        <w:rPr>
-          <w:rFonts w:ascii="Courier New" w:hAnsi="Courier New" w:cs="Courier New"/>
-          <w:sz w:val="18"/>
-        </w:rPr>
-        <w:br/>
-        <w:t xml:space="preserve">                /*String addingCalendars = "INSERT calendar VALUES (6, 4, 1, '12:00 - 13:20') " +</w:t>
-      </w:r>
-      <w:r>
-        <w:rPr>
-          <w:rFonts w:ascii="Courier New" w:hAnsi="Courier New" w:cs="Courier New"/>
-          <w:sz w:val="18"/>
-        </w:rPr>
-        <w:br/>
-        <w:t xml:space="preserve">                        "INSERT calendar VALUES (6, 4, 2, '13:40 - 15:10') " +</w:t>
-      </w:r>
-      <w:r>
-        <w:rPr>
-          <w:rFonts w:ascii="Courier New" w:hAnsi="Courier New" w:cs="Courier New"/>
-          <w:sz w:val="18"/>
-        </w:rPr>
-        <w:br/>
-        <w:t xml:space="preserve">                        "INSERT calendar VALUES (6, 1, 1, '12:00 - 13:20')";</w:t>
-      </w:r>
-      <w:r>
-        <w:rPr>
-          <w:rFonts w:ascii="Courier New" w:hAnsi="Courier New" w:cs="Courier New"/>
-          <w:sz w:val="18"/>
-        </w:rPr>
-        <w:br/>
-        <w:t xml:space="preserve">                stmt.execute(addingCalendars);*/</w:t>
-      </w:r>
-      <w:r>
-        <w:rPr>
-          <w:rFonts w:ascii="Courier New" w:hAnsi="Courier New" w:cs="Courier New"/>
-          <w:sz w:val="18"/>
-        </w:rPr>
-        <w:br/>
-      </w:r>
-      <w:r>
-        <w:rPr>
-          <w:rFonts w:ascii="Courier New" w:hAnsi="Courier New" w:cs="Courier New"/>
-          <w:sz w:val="18"/>
-        </w:rPr>
-        <w:br/>
-        <w:t xml:space="preserve">                /*String addingTimetable = "INSERT timetable VALUES (4, 1, 1, 4, 1)" +</w:t>
-      </w:r>
-      <w:r>
-        <w:rPr>
-          <w:rFonts w:ascii="Courier New" w:hAnsi="Courier New" w:cs="Courier New"/>
-          <w:sz w:val="18"/>
-        </w:rPr>
-        <w:br/>
-        <w:t xml:space="preserve">                        "INSERT timetable VALUES (4, 3, 3, 4, 2)";</w:t>
-      </w:r>
-      <w:r>
-        <w:rPr>
-          <w:rFonts w:ascii="Courier New" w:hAnsi="Courier New" w:cs="Courier New"/>
-          <w:sz w:val="18"/>
-        </w:rPr>
-        <w:br/>
-        <w:t xml:space="preserve">                stmt.execute(addingTimetable);*/</w:t>
-      </w:r>
-      <w:r>
-        <w:rPr>
-          <w:rFonts w:ascii="Courier New" w:hAnsi="Courier New" w:cs="Courier New"/>
-          <w:sz w:val="18"/>
-        </w:rPr>
-        <w:br/>
-      </w:r>
-      <w:r>
-        <w:rPr>
-          <w:rFonts w:ascii="Courier New" w:hAnsi="Courier New" w:cs="Courier New"/>
-          <w:sz w:val="18"/>
-        </w:rPr>
-        <w:br/>
-        <w:t xml:space="preserve">                String selectThursday = "SELECT t.ID, g.GroupName, sub.SubjectName, l.FirstName, l.LastName, c.LessonTime, c.LessonID " +</w:t>
-      </w:r>
-      <w:r>
-        <w:rPr>
-          <w:rFonts w:ascii="Courier New" w:hAnsi="Courier New" w:cs="Courier New"/>
-          <w:sz w:val="18"/>
-        </w:rPr>
-        <w:br/>
-        <w:t xml:space="preserve">                        "FROM timetable t " +</w:t>
-      </w:r>
-      <w:r>
-        <w:rPr>
-          <w:rFonts w:ascii="Courier New" w:hAnsi="Courier New" w:cs="Courier New"/>
-          <w:sz w:val="18"/>
-        </w:rPr>
-        <w:br/>
-        <w:t xml:space="preserve">                        "    INNER JOIN groups g ON t.GroupID = g.ID " +</w:t>
-      </w:r>
-      <w:r>
-        <w:rPr>
-          <w:rFonts w:ascii="Courier New" w:hAnsi="Courier New" w:cs="Courier New"/>
-          <w:sz w:val="18"/>
-        </w:rPr>
-        <w:br/>
-        <w:t xml:space="preserve">                        "    INNER JOIN subjects sub ON t.SubjectID = sub.ID " +</w:t>
-      </w:r>
-      <w:r>
-        <w:rPr>
-          <w:rFonts w:ascii="Courier New" w:hAnsi="Courier New" w:cs="Courier New"/>
-          <w:sz w:val="18"/>
-        </w:rPr>
-        <w:br/>
-        <w:t xml:space="preserve">                        "    INNER JOIN lecturers l ON t.LecturerID = l.ID " +</w:t>
-      </w:r>
-      <w:r>
-        <w:rPr>
-          <w:rFonts w:ascii="Courier New" w:hAnsi="Courier New" w:cs="Courier New"/>
-          <w:sz w:val="18"/>
-        </w:rPr>
-        <w:br/>
-        <w:t xml:space="preserve">                        "    INNER JOIN calendar c ON t.LessonID = c.ID " +</w:t>
-      </w:r>
-      <w:r>
-        <w:rPr>
-          <w:rFonts w:ascii="Courier New" w:hAnsi="Courier New" w:cs="Courier New"/>
-          <w:sz w:val="18"/>
-        </w:rPr>
-        <w:br/>
-        <w:t xml:space="preserve">                        "WHERE t.WeekDay = 4 " +</w:t>
-      </w:r>
-      <w:r>
-        <w:rPr>
-          <w:rFonts w:ascii="Courier New" w:hAnsi="Courier New" w:cs="Courier New"/>
-          <w:sz w:val="18"/>
-        </w:rPr>
-        <w:br/>
-        <w:t xml:space="preserve">                        "    AND g.GroupName = 'PO-3' " +</w:t>
-      </w:r>
-      <w:r>
-        <w:rPr>
-          <w:rFonts w:ascii="Courier New" w:hAnsi="Courier New" w:cs="Courier New"/>
-          <w:sz w:val="18"/>
-        </w:rPr>
-        <w:br/>
-        <w:t xml:space="preserve">                        "ORDER BY t.LessonID";</w:t>
-      </w:r>
-      <w:r>
-        <w:rPr>
-          <w:rFonts w:ascii="Courier New" w:hAnsi="Courier New" w:cs="Courier New"/>
-          <w:sz w:val="18"/>
-        </w:rPr>
-        <w:br/>
-      </w:r>
-      <w:r>
-        <w:rPr>
-          <w:rFonts w:ascii="Courier New" w:hAnsi="Courier New" w:cs="Courier New"/>
-          <w:sz w:val="18"/>
-        </w:rPr>
-        <w:br/>
-        <w:t xml:space="preserve">                ResultSet rs = stmt.executeQuery(selectThursday);</w:t>
-      </w:r>
-      <w:r>
-        <w:rPr>
-          <w:rFonts w:ascii="Courier New" w:hAnsi="Courier New" w:cs="Courier New"/>
-          <w:sz w:val="18"/>
-        </w:rPr>
-        <w:br/>
-      </w:r>
-      <w:r>
-        <w:rPr>
-          <w:rFonts w:ascii="Courier New" w:hAnsi="Courier New" w:cs="Courier New"/>
-          <w:sz w:val="18"/>
-        </w:rPr>
-        <w:br/>
-        <w:t xml:space="preserve">                while(rs.next()) {</w:t>
-      </w:r>
-      <w:r>
-        <w:rPr>
-          <w:rFonts w:ascii="Courier New" w:hAnsi="Courier New" w:cs="Courier New"/>
-          <w:sz w:val="18"/>
-        </w:rPr>
-        <w:br/>
-        <w:t xml:space="preserve">                    System.out.println(rs.getString("GroupName"));</w:t>
-      </w:r>
-      <w:r>
-        <w:rPr>
-          <w:rFonts w:ascii="Courier New" w:hAnsi="Courier New" w:cs="Courier New"/>
-          <w:sz w:val="18"/>
-        </w:rPr>
-        <w:br/>
-        <w:t xml:space="preserve">                    System.out.println(rs.getString("SubjectName"));</w:t>
-      </w:r>
-      <w:r>
-        <w:rPr>
-          <w:rFonts w:ascii="Courier New" w:hAnsi="Courier New" w:cs="Courier New"/>
-          <w:sz w:val="18"/>
-        </w:rPr>
-        <w:br/>
-        <w:t xml:space="preserve">                    System.out.println(rs.getString("FirstName"));</w:t>
-      </w:r>
-      <w:r>
-        <w:rPr>
-          <w:rFonts w:ascii="Courier New" w:hAnsi="Courier New" w:cs="Courier New"/>
-          <w:sz w:val="18"/>
-        </w:rPr>
-        <w:br/>
-        <w:t xml:space="preserve">                    System.out.println(rs.getString("LastName"));</w:t>
-      </w:r>
-      <w:r>
-        <w:rPr>
-          <w:rFonts w:ascii="Courier New" w:hAnsi="Courier New" w:cs="Courier New"/>
-          <w:sz w:val="18"/>
-        </w:rPr>
-        <w:br/>
-        <w:t xml:space="preserve">                    System.out.println(rs.getString("LessonTime"));</w:t>
-      </w:r>
-      <w:r>
-        <w:rPr>
-          <w:rFonts w:ascii="Courier New" w:hAnsi="Courier New" w:cs="Courier New"/>
-          <w:sz w:val="18"/>
-        </w:rPr>
-        <w:br/>
-      </w:r>
-      <w:r>
-        <w:rPr>
-          <w:rFonts w:ascii="Courier New" w:hAnsi="Courier New" w:cs="Courier New"/>
-          <w:sz w:val="18"/>
-        </w:rPr>
-        <w:lastRenderedPageBreak/>
-        <w:t xml:space="preserve">                    System.out.println(rs.getString("LessonID"));</w:t>
-      </w:r>
-      <w:r>
-        <w:rPr>
-          <w:rFonts w:ascii="Courier New" w:hAnsi="Courier New" w:cs="Courier New"/>
-          <w:sz w:val="18"/>
-        </w:rPr>
-        <w:br/>
-        <w:t xml:space="preserve">                }</w:t>
-      </w:r>
-      <w:r>
-        <w:rPr>
-          <w:rFonts w:ascii="Courier New" w:hAnsi="Courier New" w:cs="Courier New"/>
-          <w:sz w:val="18"/>
-        </w:rPr>
-        <w:br/>
-      </w:r>
-      <w:r>
-        <w:rPr>
-          <w:rFonts w:ascii="Courier New" w:hAnsi="Courier New" w:cs="Courier New"/>
-          <w:sz w:val="18"/>
-        </w:rPr>
-        <w:br/>
-        <w:t xml:space="preserve">                String addingTestGroup = "INSERT groups VALUES ('TEST') ";</w:t>
-      </w:r>
-      <w:r>
-        <w:rPr>
-          <w:rFonts w:ascii="Courier New" w:hAnsi="Courier New" w:cs="Courier New"/>
-          <w:sz w:val="18"/>
-        </w:rPr>
-        <w:br/>
-        <w:t xml:space="preserve">                stmt.execute(addingTestGroup);</w:t>
-      </w:r>
-      <w:r>
-        <w:rPr>
-          <w:rFonts w:ascii="Courier New" w:hAnsi="Courier New" w:cs="Courier New"/>
-          <w:sz w:val="18"/>
-        </w:rPr>
-        <w:br/>
-      </w:r>
-      <w:r>
-        <w:rPr>
-          <w:rFonts w:ascii="Courier New" w:hAnsi="Courier New" w:cs="Courier New"/>
-          <w:sz w:val="18"/>
-        </w:rPr>
-        <w:br/>
-        <w:t xml:space="preserve">                String readingTestGroup = "SELECT * FROM groups";</w:t>
-      </w:r>
-      <w:r>
-        <w:rPr>
-          <w:rFonts w:ascii="Courier New" w:hAnsi="Courier New" w:cs="Courier New"/>
-          <w:sz w:val="18"/>
-        </w:rPr>
-        <w:br/>
-        <w:t xml:space="preserve">                ResultSet testGroupFirst = stmt.executeQuery(readingTestGroup);</w:t>
-      </w:r>
-      <w:r>
-        <w:rPr>
-          <w:rFonts w:ascii="Courier New" w:hAnsi="Courier New" w:cs="Courier New"/>
-          <w:sz w:val="18"/>
-        </w:rPr>
-        <w:br/>
-      </w:r>
-      <w:r>
-        <w:rPr>
-          <w:rFonts w:ascii="Courier New" w:hAnsi="Courier New" w:cs="Courier New"/>
-          <w:sz w:val="18"/>
-        </w:rPr>
-        <w:br/>
-        <w:t xml:space="preserve">                while(testGroupFirst.next()) {</w:t>
-      </w:r>
-      <w:r>
-        <w:rPr>
-          <w:rFonts w:ascii="Courier New" w:hAnsi="Courier New" w:cs="Courier New"/>
-          <w:sz w:val="18"/>
-        </w:rPr>
-        <w:br/>
-        <w:t xml:space="preserve">                    System.out.println(testGroupFirst.getString("GroupName"));</w:t>
-      </w:r>
-      <w:r>
-        <w:rPr>
-          <w:rFonts w:ascii="Courier New" w:hAnsi="Courier New" w:cs="Courier New"/>
-          <w:sz w:val="18"/>
-        </w:rPr>
-        <w:br/>
-        <w:t xml:space="preserve">                }</w:t>
-      </w:r>
-      <w:r>
-        <w:rPr>
-          <w:rFonts w:ascii="Courier New" w:hAnsi="Courier New" w:cs="Courier New"/>
-          <w:sz w:val="18"/>
-        </w:rPr>
-        <w:br/>
-      </w:r>
-      <w:r>
-        <w:rPr>
-          <w:rFonts w:ascii="Courier New" w:hAnsi="Courier New" w:cs="Courier New"/>
-          <w:sz w:val="18"/>
-        </w:rPr>
-        <w:br/>
-        <w:t xml:space="preserve">                String updatingTestGroup = "UPDATE groups SET GroupName='NORD' WHERE GroupName='TEST'";</w:t>
-      </w:r>
-      <w:r>
-        <w:rPr>
-          <w:rFonts w:ascii="Courier New" w:hAnsi="Courier New" w:cs="Courier New"/>
-          <w:sz w:val="18"/>
-        </w:rPr>
-        <w:br/>
-        <w:t xml:space="preserve">                stmt.execute(updatingTestGroup);</w:t>
-      </w:r>
-      <w:r>
-        <w:rPr>
-          <w:rFonts w:ascii="Courier New" w:hAnsi="Courier New" w:cs="Courier New"/>
-          <w:sz w:val="18"/>
-        </w:rPr>
-        <w:br/>
-      </w:r>
-      <w:r>
-        <w:rPr>
-          <w:rFonts w:ascii="Courier New" w:hAnsi="Courier New" w:cs="Courier New"/>
-          <w:sz w:val="18"/>
-        </w:rPr>
-        <w:br/>
-        <w:t xml:space="preserve">                ResultSet testGroupSecond = stmt.executeQuery(readingTestGroup);</w:t>
-      </w:r>
-      <w:r>
-        <w:rPr>
-          <w:rFonts w:ascii="Courier New" w:hAnsi="Courier New" w:cs="Courier New"/>
-          <w:sz w:val="18"/>
-        </w:rPr>
-        <w:br/>
-      </w:r>
-      <w:r>
-        <w:rPr>
-          <w:rFonts w:ascii="Courier New" w:hAnsi="Courier New" w:cs="Courier New"/>
-          <w:sz w:val="18"/>
-        </w:rPr>
-        <w:br/>
-        <w:t xml:space="preserve">                while(testGroupSecond.next()) {</w:t>
-      </w:r>
-      <w:r>
-        <w:rPr>
-          <w:rFonts w:ascii="Courier New" w:hAnsi="Courier New" w:cs="Courier New"/>
-          <w:sz w:val="18"/>
-        </w:rPr>
-        <w:br/>
-        <w:t xml:space="preserve">                    System.out.println(testGroupSecond.getString("GroupName"));</w:t>
-      </w:r>
-      <w:r>
-        <w:rPr>
-          <w:rFonts w:ascii="Courier New" w:hAnsi="Courier New" w:cs="Courier New"/>
-          <w:sz w:val="18"/>
-        </w:rPr>
-        <w:br/>
-        <w:t xml:space="preserve">                }</w:t>
-      </w:r>
-      <w:r>
-        <w:rPr>
-          <w:rFonts w:ascii="Courier New" w:hAnsi="Courier New" w:cs="Courier New"/>
-          <w:sz w:val="18"/>
-        </w:rPr>
-        <w:br/>
-      </w:r>
-      <w:r>
-        <w:rPr>
-          <w:rFonts w:ascii="Courier New" w:hAnsi="Courier New" w:cs="Courier New"/>
-          <w:sz w:val="18"/>
-        </w:rPr>
-        <w:br/>
-        <w:t xml:space="preserve">                String deletingTestGroup = "DELETE FROM groups WHERE GroupName='NORD'";</w:t>
-      </w:r>
-      <w:r>
-        <w:rPr>
-          <w:rFonts w:ascii="Courier New" w:hAnsi="Courier New" w:cs="Courier New"/>
-          <w:sz w:val="18"/>
-        </w:rPr>
-        <w:br/>
-        <w:t xml:space="preserve">                stmt.execute(deletingTestGroup);</w:t>
-      </w:r>
-      <w:r>
-        <w:rPr>
-          <w:rFonts w:ascii="Courier New" w:hAnsi="Courier New" w:cs="Courier New"/>
-          <w:sz w:val="18"/>
-        </w:rPr>
-        <w:br/>
-      </w:r>
-      <w:r>
-        <w:rPr>
-          <w:rFonts w:ascii="Courier New" w:hAnsi="Courier New" w:cs="Courier New"/>
-          <w:sz w:val="18"/>
-        </w:rPr>
-        <w:br/>
-        <w:t xml:space="preserve">                ResultSet testGroupThird = stmt.executeQuery(readingTestGroup);</w:t>
-      </w:r>
-      <w:r>
-        <w:rPr>
-          <w:rFonts w:ascii="Courier New" w:hAnsi="Courier New" w:cs="Courier New"/>
-          <w:sz w:val="18"/>
-        </w:rPr>
-        <w:br/>
-      </w:r>
-      <w:r>
-        <w:rPr>
-          <w:rFonts w:ascii="Courier New" w:hAnsi="Courier New" w:cs="Courier New"/>
-          <w:sz w:val="18"/>
-        </w:rPr>
-        <w:br/>
-        <w:t xml:space="preserve">                while(testGroupThird.next()) {</w:t>
-      </w:r>
-      <w:r>
-        <w:rPr>
-          <w:rFonts w:ascii="Courier New" w:hAnsi="Courier New" w:cs="Courier New"/>
-          <w:sz w:val="18"/>
-        </w:rPr>
-        <w:br/>
-        <w:t xml:space="preserve">                    System.out.println(testGroupThird.getString("GroupName"));</w:t>
-      </w:r>
-      <w:r>
-        <w:rPr>
-          <w:rFonts w:ascii="Courier New" w:hAnsi="Courier New" w:cs="Courier New"/>
-          <w:sz w:val="18"/>
-        </w:rPr>
-        <w:br/>
-        <w:t xml:space="preserve">                }</w:t>
-      </w:r>
-      <w:r>
-        <w:rPr>
-          <w:rFonts w:ascii="Courier New" w:hAnsi="Courier New" w:cs="Courier New"/>
-          <w:sz w:val="18"/>
-        </w:rPr>
-        <w:br/>
-        <w:t xml:space="preserve">            }</w:t>
-      </w:r>
-      <w:r>
-        <w:rPr>
-          <w:rFonts w:ascii="Courier New" w:hAnsi="Courier New" w:cs="Courier New"/>
-          <w:sz w:val="18"/>
-        </w:rPr>
-        <w:br/>
-        <w:t xml:space="preserve">            else {</w:t>
-      </w:r>
-      <w:r>
-        <w:rPr>
-          <w:rFonts w:ascii="Courier New" w:hAnsi="Courier New" w:cs="Courier New"/>
-          <w:sz w:val="18"/>
-        </w:rPr>
-        <w:br/>
-        <w:t xml:space="preserve">                System.out.println("Connection failed");</w:t>
-      </w:r>
-      <w:r>
-        <w:rPr>
-          <w:rFonts w:ascii="Courier New" w:hAnsi="Courier New" w:cs="Courier New"/>
-          <w:sz w:val="18"/>
-        </w:rPr>
-        <w:br/>
-        <w:t xml:space="preserve">            }</w:t>
-      </w:r>
-      <w:r>
-        <w:rPr>
-          <w:rFonts w:ascii="Courier New" w:hAnsi="Courier New" w:cs="Courier New"/>
-          <w:sz w:val="18"/>
-        </w:rPr>
-        <w:br/>
-        <w:t xml:space="preserve">        }</w:t>
-      </w:r>
-      <w:r>
-        <w:rPr>
-          <w:rFonts w:ascii="Courier New" w:hAnsi="Courier New" w:cs="Courier New"/>
-          <w:sz w:val="18"/>
-        </w:rPr>
-        <w:br/>
-        <w:t xml:space="preserve">        catch (SQLException e) {</w:t>
-      </w:r>
-      <w:r>
-        <w:rPr>
-          <w:rFonts w:ascii="Courier New" w:hAnsi="Courier New" w:cs="Courier New"/>
-          <w:sz w:val="18"/>
-        </w:rPr>
-        <w:br/>
-        <w:t xml:space="preserve">            e.printStackTrace();</w:t>
-      </w:r>
-      <w:r>
-        <w:rPr>
-          <w:rFonts w:ascii="Courier New" w:hAnsi="Courier New" w:cs="Courier New"/>
-          <w:sz w:val="18"/>
-        </w:rPr>
-        <w:br/>
-        <w:t xml:space="preserve">        }</w:t>
-      </w:r>
-      <w:r>
-        <w:rPr>
-          <w:rFonts w:ascii="Courier New" w:hAnsi="Courier New" w:cs="Courier New"/>
-          <w:sz w:val="18"/>
-        </w:rPr>
-        <w:br/>
-        <w:t xml:space="preserve">    }</w:t>
-      </w:r>
-      <w:r>
-        <w:rPr>
-          <w:rFonts w:ascii="Courier New" w:hAnsi="Courier New" w:cs="Courier New"/>
-          <w:sz w:val="18"/>
-        </w:rPr>
-        <w:br/>
-        <w:t>}</w:t>
-      </w:r>
-    </w:p>
-    <w:p>
-      <w:pPr>
-        <w:jc w:val="both"/>
-        <w:rPr>
-          <w:rFonts w:ascii="Times New Roman" w:hAnsi="Times New Roman" w:cs="Times New Roman"/>
-          <w:b/>
-          <w:sz w:val="24"/>
-        </w:rPr>
-      </w:pPr>
-      <w:r>
-        <w:rPr>
-          <w:rFonts w:ascii="Times New Roman" w:hAnsi="Times New Roman" w:cs="Times New Roman"/>
-          <w:b/>
-          <w:sz w:val="24"/>
-        </w:rPr>
-        <w:t>Результаты работы:</w:t>
-      </w:r>
-    </w:p>
-    <w:p>
-      <w:pPr>
-        <w:jc w:val="both"/>
-        <w:rPr>
-          <w:rFonts w:ascii="Times New Roman" w:hAnsi="Times New Roman" w:cs="Times New Roman"/>
-          <w:b/>
-          <w:sz w:val="24"/>
-        </w:rPr>
-      </w:pPr>
-      <w:r>
-        <w:rPr>
-          <w:rFonts w:ascii="Times New Roman" w:hAnsi="Times New Roman" w:cs="Times New Roman"/>
-          <w:b/>
-          <w:sz w:val="24"/>
+          <w:rFonts w:ascii="Courier New" w:hAnsi="Courier New" w:cs="Courier New"/>
+          <w:sz w:val="18"/>
+          <w:lang w:val="en-US"/>
+        </w:rPr>
+      </w:pPr>
+      <w:r>
+        <w:rPr>
+          <w:rFonts w:ascii="Courier New" w:hAnsi="Courier New" w:cs="Courier New"/>
+          <w:sz w:val="18"/>
+          <w:lang w:val="en-US"/>
         </w:rPr>
         <w:drawing>
-          <wp:inline distT="0" distB="0" distL="0" distR="0" wp14:anchorId="45590664" wp14:editId="659A59D1">
-            <wp:extent cx="2072640" cy="3216326"/>
-            <wp:effectExtent l="0" t="0" r="3810" b="3175"/>
-            <wp:docPr id="1" name="Рисунок 1"/>
+          <wp:inline distT="0" distB="0" distL="0" distR="0" wp14:anchorId="5EC2E32B" wp14:editId="0FB5D30B">
+            <wp:extent cx="6642100" cy="4142740"/>
+            <wp:effectExtent l="0" t="0" r="6350" b="0"/>
+            <wp:docPr id="2" name="Рисунок 2"/>
             <wp:cNvGraphicFramePr>
               <a:graphicFrameLocks xmlns:a="http://schemas.openxmlformats.org/drawingml/2006/main" noChangeAspect="1"/>
             </wp:cNvGraphicFramePr>
@@ -3754,7 +2940,7 @@
                   <pic:spPr>
                     <a:xfrm>
                       <a:off x="0" y="0"/>
-                      <a:ext cx="2078294" cy="3225100"/>
+                      <a:ext cx="6642100" cy="4142740"/>
                     </a:xfrm>
                     <a:prstGeom prst="rect">
                       <a:avLst/>
@@ -3774,15 +2960,887 @@
         <w:jc w:val="both"/>
         <w:rPr>
           <w:rFonts w:ascii="Times New Roman" w:hAnsi="Times New Roman" w:cs="Times New Roman"/>
-          <w:sz w:val="24"/>
-          <w:lang w:val="en-US"/>
-        </w:rPr>
-      </w:pPr>
-      <w:r>
-        <w:rPr>
-          <w:rFonts w:ascii="Times New Roman" w:hAnsi="Times New Roman" w:cs="Times New Roman"/>
           <w:b/>
           <w:sz w:val="24"/>
+          <w:lang w:val="en-US"/>
+        </w:rPr>
+      </w:pPr>
+      <w:r>
+        <w:rPr>
+          <w:rFonts w:ascii="Times New Roman" w:hAnsi="Times New Roman" w:cs="Times New Roman"/>
+          <w:b/>
+          <w:sz w:val="24"/>
+          <w:lang w:val="ru-RU"/>
+        </w:rPr>
+        <w:t>Код</w:t>
+      </w:r>
+      <w:r>
+        <w:rPr>
+          <w:rFonts w:ascii="Times New Roman" w:hAnsi="Times New Roman" w:cs="Times New Roman"/>
+          <w:b/>
+          <w:sz w:val="24"/>
+          <w:lang w:val="en-US"/>
+        </w:rPr>
+        <w:t xml:space="preserve"> </w:t>
+      </w:r>
+      <w:r>
+        <w:rPr>
+          <w:rFonts w:ascii="Times New Roman" w:hAnsi="Times New Roman" w:cs="Times New Roman"/>
+          <w:b/>
+          <w:sz w:val="24"/>
+          <w:lang w:val="en-US"/>
+        </w:rPr>
+        <w:t>Main.java</w:t>
+      </w:r>
+    </w:p>
+    <w:p>
+      <w:pPr>
+        <w:rPr>
+          <w:rFonts w:ascii="Courier New" w:hAnsi="Courier New" w:cs="Courier New"/>
+          <w:sz w:val="18"/>
+        </w:rPr>
+      </w:pPr>
+      <w:r>
+        <w:rPr>
+          <w:rFonts w:ascii="Courier New" w:hAnsi="Courier New" w:cs="Courier New"/>
+          <w:sz w:val="18"/>
+        </w:rPr>
+        <w:t>package spp;</w:t>
+      </w:r>
+      <w:r>
+        <w:rPr>
+          <w:rFonts w:ascii="Courier New" w:hAnsi="Courier New" w:cs="Courier New"/>
+          <w:sz w:val="18"/>
+        </w:rPr>
+        <w:br/>
+      </w:r>
+      <w:r>
+        <w:rPr>
+          <w:rFonts w:ascii="Courier New" w:hAnsi="Courier New" w:cs="Courier New"/>
+          <w:sz w:val="18"/>
+        </w:rPr>
+        <w:br/>
+        <w:t>import java.sql.*;</w:t>
+      </w:r>
+      <w:r>
+        <w:rPr>
+          <w:rFonts w:ascii="Courier New" w:hAnsi="Courier New" w:cs="Courier New"/>
+          <w:sz w:val="18"/>
+        </w:rPr>
+        <w:br/>
+      </w:r>
+      <w:r>
+        <w:rPr>
+          <w:rFonts w:ascii="Courier New" w:hAnsi="Courier New" w:cs="Courier New"/>
+          <w:sz w:val="18"/>
+        </w:rPr>
+        <w:br/>
+        <w:t>public class Main {</w:t>
+      </w:r>
+      <w:r>
+        <w:rPr>
+          <w:rFonts w:ascii="Courier New" w:hAnsi="Courier New" w:cs="Courier New"/>
+          <w:sz w:val="18"/>
+        </w:rPr>
+        <w:br/>
+      </w:r>
+      <w:r>
+        <w:rPr>
+          <w:rFonts w:ascii="Courier New" w:hAnsi="Courier New" w:cs="Courier New"/>
+          <w:sz w:val="18"/>
+        </w:rPr>
+        <w:br/>
+        <w:t xml:space="preserve">    public static void main(String[] args) {</w:t>
+      </w:r>
+      <w:r>
+        <w:rPr>
+          <w:rFonts w:ascii="Courier New" w:hAnsi="Courier New" w:cs="Courier New"/>
+          <w:sz w:val="18"/>
+        </w:rPr>
+        <w:br/>
+      </w:r>
+      <w:r>
+        <w:rPr>
+          <w:rFonts w:ascii="Courier New" w:hAnsi="Courier New" w:cs="Courier New"/>
+          <w:sz w:val="18"/>
+        </w:rPr>
+        <w:br/>
+        <w:t xml:space="preserve">        String connectionUrl = "jdbc:sqlserver://localhost:49697;databaseName=TimeTable;user=bn;password=prostobn";</w:t>
+      </w:r>
+      <w:r>
+        <w:rPr>
+          <w:rFonts w:ascii="Courier New" w:hAnsi="Courier New" w:cs="Courier New"/>
+          <w:sz w:val="18"/>
+        </w:rPr>
+        <w:br/>
+      </w:r>
+      <w:r>
+        <w:rPr>
+          <w:rFonts w:ascii="Courier New" w:hAnsi="Courier New" w:cs="Courier New"/>
+          <w:sz w:val="18"/>
+        </w:rPr>
+        <w:br/>
+        <w:t xml:space="preserve">        try (Connection con = DriverManager.getConnection(connectionUrl)) {</w:t>
+      </w:r>
+      <w:r>
+        <w:rPr>
+          <w:rFonts w:ascii="Courier New" w:hAnsi="Courier New" w:cs="Courier New"/>
+          <w:sz w:val="18"/>
+        </w:rPr>
+        <w:br/>
+        <w:t xml:space="preserve">            if(con.isValid(30)) {</w:t>
+      </w:r>
+      <w:r>
+        <w:rPr>
+          <w:rFonts w:ascii="Courier New" w:hAnsi="Courier New" w:cs="Courier New"/>
+          <w:sz w:val="18"/>
+        </w:rPr>
+        <w:br/>
+        <w:t xml:space="preserve">                System.out.println("Success connection");</w:t>
+      </w:r>
+      <w:r>
+        <w:rPr>
+          <w:rFonts w:ascii="Courier New" w:hAnsi="Courier New" w:cs="Courier New"/>
+          <w:sz w:val="18"/>
+        </w:rPr>
+        <w:br/>
+      </w:r>
+      <w:r>
+        <w:rPr>
+          <w:rFonts w:ascii="Courier New" w:hAnsi="Courier New" w:cs="Courier New"/>
+          <w:sz w:val="18"/>
+        </w:rPr>
+        <w:br/>
+        <w:t xml:space="preserve">                Statement stmt = con.createStatement();</w:t>
+      </w:r>
+      <w:r>
+        <w:rPr>
+          <w:rFonts w:ascii="Courier New" w:hAnsi="Courier New" w:cs="Courier New"/>
+          <w:sz w:val="18"/>
+        </w:rPr>
+        <w:br/>
+      </w:r>
+      <w:r>
+        <w:rPr>
+          <w:rFonts w:ascii="Courier New" w:hAnsi="Courier New" w:cs="Courier New"/>
+          <w:sz w:val="18"/>
+        </w:rPr>
+        <w:br/>
+        <w:t xml:space="preserve">                /*String addingGroups = "INSERT groups VALUES ('PO-3') " +</w:t>
+      </w:r>
+      <w:r>
+        <w:rPr>
+          <w:rFonts w:ascii="Courier New" w:hAnsi="Courier New" w:cs="Courier New"/>
+          <w:sz w:val="18"/>
+        </w:rPr>
+        <w:br/>
+        <w:t xml:space="preserve">                        "INSERT groups VALUES ('AS-54')";</w:t>
+      </w:r>
+      <w:r>
+        <w:rPr>
+          <w:rFonts w:ascii="Courier New" w:hAnsi="Courier New" w:cs="Courier New"/>
+          <w:sz w:val="18"/>
+        </w:rPr>
+        <w:br/>
+        <w:t xml:space="preserve">                stmt.execute(addingGroups);*/</w:t>
+      </w:r>
+      <w:r>
+        <w:rPr>
+          <w:rFonts w:ascii="Courier New" w:hAnsi="Courier New" w:cs="Courier New"/>
+          <w:sz w:val="18"/>
+        </w:rPr>
+        <w:br/>
+      </w:r>
+      <w:r>
+        <w:rPr>
+          <w:rFonts w:ascii="Courier New" w:hAnsi="Courier New" w:cs="Courier New"/>
+          <w:sz w:val="18"/>
+        </w:rPr>
+        <w:br/>
+        <w:t xml:space="preserve">                /*String addingSubjects = "INSERT subjects VALUES ('Math') " +</w:t>
+      </w:r>
+      <w:r>
+        <w:rPr>
+          <w:rFonts w:ascii="Courier New" w:hAnsi="Courier New" w:cs="Courier New"/>
+          <w:sz w:val="18"/>
+        </w:rPr>
+        <w:br/>
+        <w:t xml:space="preserve">                        "INSERT subjects VALUES ('SPP') " +</w:t>
+      </w:r>
+      <w:r>
+        <w:rPr>
+          <w:rFonts w:ascii="Courier New" w:hAnsi="Courier New" w:cs="Courier New"/>
+          <w:sz w:val="18"/>
+        </w:rPr>
+        <w:br/>
+        <w:t xml:space="preserve">                        "INSERT subjects VALUES ('Physics')";</w:t>
+      </w:r>
+      <w:r>
+        <w:rPr>
+          <w:rFonts w:ascii="Courier New" w:hAnsi="Courier New" w:cs="Courier New"/>
+          <w:sz w:val="18"/>
+        </w:rPr>
+        <w:br/>
+        <w:t xml:space="preserve">                stmt.execute(addingSubjects);*/</w:t>
+      </w:r>
+      <w:r>
+        <w:rPr>
+          <w:rFonts w:ascii="Courier New" w:hAnsi="Courier New" w:cs="Courier New"/>
+          <w:sz w:val="18"/>
+        </w:rPr>
+        <w:br/>
+      </w:r>
+      <w:r>
+        <w:rPr>
+          <w:rFonts w:ascii="Courier New" w:hAnsi="Courier New" w:cs="Courier New"/>
+          <w:sz w:val="18"/>
+        </w:rPr>
+        <w:br/>
+        <w:t xml:space="preserve">                /*String addingLecturers = "INSERT lecturers VALUES ('Ivan', 'Gladkiu', 'Ivanovich') " +</w:t>
+      </w:r>
+      <w:r>
+        <w:rPr>
+          <w:rFonts w:ascii="Courier New" w:hAnsi="Courier New" w:cs="Courier New"/>
+          <w:sz w:val="18"/>
+        </w:rPr>
+        <w:br/>
+        <w:t xml:space="preserve">                        "INSERT lecturers VALUES ('Vladimir', 'Lenin', 'Ilich') " +</w:t>
+      </w:r>
+      <w:r>
+        <w:rPr>
+          <w:rFonts w:ascii="Courier New" w:hAnsi="Courier New" w:cs="Courier New"/>
+          <w:sz w:val="18"/>
+        </w:rPr>
+        <w:br/>
+        <w:t xml:space="preserve">                        "INSERT lecturers VALUES ('Vladislav', 'Afanasev', 'Valentinovich')";</w:t>
+      </w:r>
+      <w:r>
+        <w:rPr>
+          <w:rFonts w:ascii="Courier New" w:hAnsi="Courier New" w:cs="Courier New"/>
+          <w:sz w:val="18"/>
+        </w:rPr>
+        <w:br/>
+        <w:t xml:space="preserve">                stmt.execute(addingLecturers);*/</w:t>
+      </w:r>
+      <w:r>
+        <w:rPr>
+          <w:rFonts w:ascii="Courier New" w:hAnsi="Courier New" w:cs="Courier New"/>
+          <w:sz w:val="18"/>
+        </w:rPr>
+        <w:br/>
+      </w:r>
+      <w:r>
+        <w:rPr>
+          <w:rFonts w:ascii="Courier New" w:hAnsi="Courier New" w:cs="Courier New"/>
+          <w:sz w:val="18"/>
+        </w:rPr>
+        <w:lastRenderedPageBreak/>
+        <w:br/>
+        <w:t xml:space="preserve">                /*String addingCalendars = "INSERT calendar VALUES (6, 4, 1, '12:00 - 13:20') " +</w:t>
+      </w:r>
+      <w:r>
+        <w:rPr>
+          <w:rFonts w:ascii="Courier New" w:hAnsi="Courier New" w:cs="Courier New"/>
+          <w:sz w:val="18"/>
+        </w:rPr>
+        <w:br/>
+        <w:t xml:space="preserve">                        "INSERT calendar VALUES (6, 4, 2, '13:40 - 15:10') " +</w:t>
+      </w:r>
+      <w:r>
+        <w:rPr>
+          <w:rFonts w:ascii="Courier New" w:hAnsi="Courier New" w:cs="Courier New"/>
+          <w:sz w:val="18"/>
+        </w:rPr>
+        <w:br/>
+        <w:t xml:space="preserve">                        "INSERT calendar VALUES (6, 1, 1, '12:00 - 13:20')";</w:t>
+      </w:r>
+      <w:r>
+        <w:rPr>
+          <w:rFonts w:ascii="Courier New" w:hAnsi="Courier New" w:cs="Courier New"/>
+          <w:sz w:val="18"/>
+        </w:rPr>
+        <w:br/>
+        <w:t xml:space="preserve">                stmt.execute(addingCalendars);*/</w:t>
+      </w:r>
+      <w:r>
+        <w:rPr>
+          <w:rFonts w:ascii="Courier New" w:hAnsi="Courier New" w:cs="Courier New"/>
+          <w:sz w:val="18"/>
+        </w:rPr>
+        <w:br/>
+      </w:r>
+      <w:r>
+        <w:rPr>
+          <w:rFonts w:ascii="Courier New" w:hAnsi="Courier New" w:cs="Courier New"/>
+          <w:sz w:val="18"/>
+        </w:rPr>
+        <w:br/>
+        <w:t xml:space="preserve">                /*String addingTimetable = "INSERT timetable VALUES (4, 1, 1, 4, 1)" +</w:t>
+      </w:r>
+      <w:r>
+        <w:rPr>
+          <w:rFonts w:ascii="Courier New" w:hAnsi="Courier New" w:cs="Courier New"/>
+          <w:sz w:val="18"/>
+        </w:rPr>
+        <w:br/>
+        <w:t xml:space="preserve">                        "INSERT timetable VALUES (4, 3, 3, 4, 2)";</w:t>
+      </w:r>
+      <w:r>
+        <w:rPr>
+          <w:rFonts w:ascii="Courier New" w:hAnsi="Courier New" w:cs="Courier New"/>
+          <w:sz w:val="18"/>
+        </w:rPr>
+        <w:br/>
+        <w:t xml:space="preserve">                stmt.execute(addingTimetable);*/</w:t>
+      </w:r>
+      <w:r>
+        <w:rPr>
+          <w:rFonts w:ascii="Courier New" w:hAnsi="Courier New" w:cs="Courier New"/>
+          <w:sz w:val="18"/>
+        </w:rPr>
+        <w:br/>
+      </w:r>
+      <w:r>
+        <w:rPr>
+          <w:rFonts w:ascii="Courier New" w:hAnsi="Courier New" w:cs="Courier New"/>
+          <w:sz w:val="18"/>
+        </w:rPr>
+        <w:br/>
+        <w:t xml:space="preserve">                String selectThursday = "SELECT t.ID, g.GroupName, sub.SubjectName, l.FirstName, l.LastName, c.LessonTime, c.LessonID " +</w:t>
+      </w:r>
+      <w:r>
+        <w:rPr>
+          <w:rFonts w:ascii="Courier New" w:hAnsi="Courier New" w:cs="Courier New"/>
+          <w:sz w:val="18"/>
+        </w:rPr>
+        <w:br/>
+        <w:t xml:space="preserve">                        "FROM timetable t " +</w:t>
+      </w:r>
+      <w:r>
+        <w:rPr>
+          <w:rFonts w:ascii="Courier New" w:hAnsi="Courier New" w:cs="Courier New"/>
+          <w:sz w:val="18"/>
+        </w:rPr>
+        <w:br/>
+        <w:t xml:space="preserve">                        "    INNER JOIN groups g ON t.GroupID = g.ID " +</w:t>
+      </w:r>
+      <w:r>
+        <w:rPr>
+          <w:rFonts w:ascii="Courier New" w:hAnsi="Courier New" w:cs="Courier New"/>
+          <w:sz w:val="18"/>
+        </w:rPr>
+        <w:br/>
+        <w:t xml:space="preserve">                        "    INNER JOIN subjects sub ON t.SubjectID = sub.ID " +</w:t>
+      </w:r>
+      <w:r>
+        <w:rPr>
+          <w:rFonts w:ascii="Courier New" w:hAnsi="Courier New" w:cs="Courier New"/>
+          <w:sz w:val="18"/>
+        </w:rPr>
+        <w:br/>
+        <w:t xml:space="preserve">                        "    INNER JOIN lecturers l ON t.LecturerID = l.ID " +</w:t>
+      </w:r>
+      <w:r>
+        <w:rPr>
+          <w:rFonts w:ascii="Courier New" w:hAnsi="Courier New" w:cs="Courier New"/>
+          <w:sz w:val="18"/>
+        </w:rPr>
+        <w:br/>
+        <w:t xml:space="preserve">                        "    INNER JOIN calendar c ON t.LessonID = c.ID " +</w:t>
+      </w:r>
+      <w:r>
+        <w:rPr>
+          <w:rFonts w:ascii="Courier New" w:hAnsi="Courier New" w:cs="Courier New"/>
+          <w:sz w:val="18"/>
+        </w:rPr>
+        <w:br/>
+        <w:t xml:space="preserve">                        "WHERE t.WeekDay = 4 " +</w:t>
+      </w:r>
+      <w:r>
+        <w:rPr>
+          <w:rFonts w:ascii="Courier New" w:hAnsi="Courier New" w:cs="Courier New"/>
+          <w:sz w:val="18"/>
+        </w:rPr>
+        <w:br/>
+        <w:t xml:space="preserve">                        "    AND g.GroupName = 'PO-3' " +</w:t>
+      </w:r>
+      <w:r>
+        <w:rPr>
+          <w:rFonts w:ascii="Courier New" w:hAnsi="Courier New" w:cs="Courier New"/>
+          <w:sz w:val="18"/>
+        </w:rPr>
+        <w:br/>
+        <w:t xml:space="preserve">                        "ORDER BY t.LessonID";</w:t>
+      </w:r>
+      <w:r>
+        <w:rPr>
+          <w:rFonts w:ascii="Courier New" w:hAnsi="Courier New" w:cs="Courier New"/>
+          <w:sz w:val="18"/>
+        </w:rPr>
+        <w:br/>
+      </w:r>
+      <w:r>
+        <w:rPr>
+          <w:rFonts w:ascii="Courier New" w:hAnsi="Courier New" w:cs="Courier New"/>
+          <w:sz w:val="18"/>
+        </w:rPr>
+        <w:br/>
+        <w:t xml:space="preserve">                ResultSet rs = stmt.executeQuery(selectThursday);</w:t>
+      </w:r>
+      <w:r>
+        <w:rPr>
+          <w:rFonts w:ascii="Courier New" w:hAnsi="Courier New" w:cs="Courier New"/>
+          <w:sz w:val="18"/>
+        </w:rPr>
+        <w:br/>
+      </w:r>
+      <w:r>
+        <w:rPr>
+          <w:rFonts w:ascii="Courier New" w:hAnsi="Courier New" w:cs="Courier New"/>
+          <w:sz w:val="18"/>
+        </w:rPr>
+        <w:br/>
+        <w:t xml:space="preserve">                while(rs.next()) {</w:t>
+      </w:r>
+      <w:r>
+        <w:rPr>
+          <w:rFonts w:ascii="Courier New" w:hAnsi="Courier New" w:cs="Courier New"/>
+          <w:sz w:val="18"/>
+        </w:rPr>
+        <w:br/>
+        <w:t xml:space="preserve">                    System.out.println(rs.getString("GroupName"));</w:t>
+      </w:r>
+      <w:r>
+        <w:rPr>
+          <w:rFonts w:ascii="Courier New" w:hAnsi="Courier New" w:cs="Courier New"/>
+          <w:sz w:val="18"/>
+        </w:rPr>
+        <w:br/>
+        <w:t xml:space="preserve">                    System.out.println(rs.getString("SubjectName"));</w:t>
+      </w:r>
+      <w:r>
+        <w:rPr>
+          <w:rFonts w:ascii="Courier New" w:hAnsi="Courier New" w:cs="Courier New"/>
+          <w:sz w:val="18"/>
+        </w:rPr>
+        <w:br/>
+        <w:t xml:space="preserve">                    System.out.println(rs.getString("FirstName"));</w:t>
+      </w:r>
+      <w:r>
+        <w:rPr>
+          <w:rFonts w:ascii="Courier New" w:hAnsi="Courier New" w:cs="Courier New"/>
+          <w:sz w:val="18"/>
+        </w:rPr>
+        <w:br/>
+        <w:t xml:space="preserve">                    System.out.println(rs.getString("LastName"));</w:t>
+      </w:r>
+      <w:r>
+        <w:rPr>
+          <w:rFonts w:ascii="Courier New" w:hAnsi="Courier New" w:cs="Courier New"/>
+          <w:sz w:val="18"/>
+        </w:rPr>
+        <w:br/>
+        <w:t xml:space="preserve">                    System.out.println(rs.getString("LessonTime"));</w:t>
+      </w:r>
+      <w:r>
+        <w:rPr>
+          <w:rFonts w:ascii="Courier New" w:hAnsi="Courier New" w:cs="Courier New"/>
+          <w:sz w:val="18"/>
+        </w:rPr>
+        <w:br/>
+        <w:t xml:space="preserve">                    System.out.println(rs.getString("LessonID"));</w:t>
+      </w:r>
+      <w:r>
+        <w:rPr>
+          <w:rFonts w:ascii="Courier New" w:hAnsi="Courier New" w:cs="Courier New"/>
+          <w:sz w:val="18"/>
+        </w:rPr>
+        <w:br/>
+        <w:t xml:space="preserve">                }</w:t>
+      </w:r>
+      <w:r>
+        <w:rPr>
+          <w:rFonts w:ascii="Courier New" w:hAnsi="Courier New" w:cs="Courier New"/>
+          <w:sz w:val="18"/>
+        </w:rPr>
+        <w:br/>
+      </w:r>
+      <w:r>
+        <w:rPr>
+          <w:rFonts w:ascii="Courier New" w:hAnsi="Courier New" w:cs="Courier New"/>
+          <w:sz w:val="18"/>
+        </w:rPr>
+        <w:br/>
+        <w:t xml:space="preserve">                String addingTestGroup = "INSERT groups VALUES ('TEST') ";</w:t>
+      </w:r>
+      <w:r>
+        <w:rPr>
+          <w:rFonts w:ascii="Courier New" w:hAnsi="Courier New" w:cs="Courier New"/>
+          <w:sz w:val="18"/>
+        </w:rPr>
+        <w:br/>
+        <w:t xml:space="preserve">                stmt.execute(addingTestGroup);</w:t>
+      </w:r>
+      <w:r>
+        <w:rPr>
+          <w:rFonts w:ascii="Courier New" w:hAnsi="Courier New" w:cs="Courier New"/>
+          <w:sz w:val="18"/>
+        </w:rPr>
+        <w:br/>
+      </w:r>
+      <w:r>
+        <w:rPr>
+          <w:rFonts w:ascii="Courier New" w:hAnsi="Courier New" w:cs="Courier New"/>
+          <w:sz w:val="18"/>
+        </w:rPr>
+        <w:br/>
+        <w:t xml:space="preserve">                String readingTestGroup = "SELECT * FROM groups";</w:t>
+      </w:r>
+      <w:r>
+        <w:rPr>
+          <w:rFonts w:ascii="Courier New" w:hAnsi="Courier New" w:cs="Courier New"/>
+          <w:sz w:val="18"/>
+        </w:rPr>
+        <w:br/>
+        <w:t xml:space="preserve">                ResultSet testGroupFirst = stmt.executeQuery(readingTestGroup);</w:t>
+      </w:r>
+      <w:r>
+        <w:rPr>
+          <w:rFonts w:ascii="Courier New" w:hAnsi="Courier New" w:cs="Courier New"/>
+          <w:sz w:val="18"/>
+        </w:rPr>
+        <w:br/>
+      </w:r>
+      <w:r>
+        <w:rPr>
+          <w:rFonts w:ascii="Courier New" w:hAnsi="Courier New" w:cs="Courier New"/>
+          <w:sz w:val="18"/>
+        </w:rPr>
+        <w:br/>
+        <w:t xml:space="preserve">                while(testGroupFirst.next()) {</w:t>
+      </w:r>
+      <w:r>
+        <w:rPr>
+          <w:rFonts w:ascii="Courier New" w:hAnsi="Courier New" w:cs="Courier New"/>
+          <w:sz w:val="18"/>
+        </w:rPr>
+        <w:br/>
+        <w:t xml:space="preserve">                    System.out.println(testGroupFirst.getString("GroupName"));</w:t>
+      </w:r>
+      <w:r>
+        <w:rPr>
+          <w:rFonts w:ascii="Courier New" w:hAnsi="Courier New" w:cs="Courier New"/>
+          <w:sz w:val="18"/>
+        </w:rPr>
+        <w:br/>
+        <w:t xml:space="preserve">                }</w:t>
+      </w:r>
+      <w:r>
+        <w:rPr>
+          <w:rFonts w:ascii="Courier New" w:hAnsi="Courier New" w:cs="Courier New"/>
+          <w:sz w:val="18"/>
+        </w:rPr>
+        <w:br/>
+      </w:r>
+      <w:r>
+        <w:rPr>
+          <w:rFonts w:ascii="Courier New" w:hAnsi="Courier New" w:cs="Courier New"/>
+          <w:sz w:val="18"/>
+        </w:rPr>
+        <w:br/>
+        <w:t xml:space="preserve">                String updatingTestGroup = "UPDATE groups SET GroupName='NORD' WHERE GroupName='TEST'";</w:t>
+      </w:r>
+      <w:r>
+        <w:rPr>
+          <w:rFonts w:ascii="Courier New" w:hAnsi="Courier New" w:cs="Courier New"/>
+          <w:sz w:val="18"/>
+        </w:rPr>
+        <w:br/>
+        <w:t xml:space="preserve">                stmt.execute(updatingTestGroup);</w:t>
+      </w:r>
+      <w:r>
+        <w:rPr>
+          <w:rFonts w:ascii="Courier New" w:hAnsi="Courier New" w:cs="Courier New"/>
+          <w:sz w:val="18"/>
+        </w:rPr>
+        <w:br/>
+      </w:r>
+      <w:r>
+        <w:rPr>
+          <w:rFonts w:ascii="Courier New" w:hAnsi="Courier New" w:cs="Courier New"/>
+          <w:sz w:val="18"/>
+        </w:rPr>
+        <w:br/>
+        <w:t xml:space="preserve">                ResultSet testGroupSecond = stmt.executeQuery(readingTestGroup);</w:t>
+      </w:r>
+      <w:r>
+        <w:rPr>
+          <w:rFonts w:ascii="Courier New" w:hAnsi="Courier New" w:cs="Courier New"/>
+          <w:sz w:val="18"/>
+        </w:rPr>
+        <w:br/>
+      </w:r>
+      <w:r>
+        <w:rPr>
+          <w:rFonts w:ascii="Courier New" w:hAnsi="Courier New" w:cs="Courier New"/>
+          <w:sz w:val="18"/>
+        </w:rPr>
+        <w:br/>
+        <w:t xml:space="preserve">                while(testGroupSecond.next()) {</w:t>
+      </w:r>
+      <w:r>
+        <w:rPr>
+          <w:rFonts w:ascii="Courier New" w:hAnsi="Courier New" w:cs="Courier New"/>
+          <w:sz w:val="18"/>
+        </w:rPr>
+        <w:br/>
+        <w:t xml:space="preserve">                    System.out.println(testGroupSecond.getString("GroupName"));</w:t>
+      </w:r>
+      <w:r>
+        <w:rPr>
+          <w:rFonts w:ascii="Courier New" w:hAnsi="Courier New" w:cs="Courier New"/>
+          <w:sz w:val="18"/>
+        </w:rPr>
+        <w:br/>
+        <w:t xml:space="preserve">                }</w:t>
+      </w:r>
+      <w:r>
+        <w:rPr>
+          <w:rFonts w:ascii="Courier New" w:hAnsi="Courier New" w:cs="Courier New"/>
+          <w:sz w:val="18"/>
+        </w:rPr>
+        <w:br/>
+      </w:r>
+      <w:r>
+        <w:rPr>
+          <w:rFonts w:ascii="Courier New" w:hAnsi="Courier New" w:cs="Courier New"/>
+          <w:sz w:val="18"/>
+        </w:rPr>
+        <w:br/>
+        <w:t xml:space="preserve">                String deletingTestGroup = "DELETE FROM groups WHERE GroupName='NORD'";</w:t>
+      </w:r>
+      <w:r>
+        <w:rPr>
+          <w:rFonts w:ascii="Courier New" w:hAnsi="Courier New" w:cs="Courier New"/>
+          <w:sz w:val="18"/>
+        </w:rPr>
+        <w:br/>
+        <w:t xml:space="preserve">                stmt.execute(deletingTestGroup);</w:t>
+      </w:r>
+      <w:r>
+        <w:rPr>
+          <w:rFonts w:ascii="Courier New" w:hAnsi="Courier New" w:cs="Courier New"/>
+          <w:sz w:val="18"/>
+        </w:rPr>
+        <w:br/>
+      </w:r>
+      <w:r>
+        <w:rPr>
+          <w:rFonts w:ascii="Courier New" w:hAnsi="Courier New" w:cs="Courier New"/>
+          <w:sz w:val="18"/>
+        </w:rPr>
+        <w:br/>
+        <w:t xml:space="preserve">                ResultSet testGroupThird = stmt.executeQuery(readingTestGroup);</w:t>
+      </w:r>
+      <w:r>
+        <w:rPr>
+          <w:rFonts w:ascii="Courier New" w:hAnsi="Courier New" w:cs="Courier New"/>
+          <w:sz w:val="18"/>
+        </w:rPr>
+        <w:br/>
+      </w:r>
+      <w:r>
+        <w:rPr>
+          <w:rFonts w:ascii="Courier New" w:hAnsi="Courier New" w:cs="Courier New"/>
+          <w:sz w:val="18"/>
+        </w:rPr>
+        <w:br/>
+        <w:t xml:space="preserve">                while(testGroupThird.next()) {</w:t>
+      </w:r>
+      <w:r>
+        <w:rPr>
+          <w:rFonts w:ascii="Courier New" w:hAnsi="Courier New" w:cs="Courier New"/>
+          <w:sz w:val="18"/>
+        </w:rPr>
+        <w:br/>
+        <w:t xml:space="preserve">                    System.out.println(testGroupThird.getString("GroupName"));</w:t>
+      </w:r>
+      <w:r>
+        <w:rPr>
+          <w:rFonts w:ascii="Courier New" w:hAnsi="Courier New" w:cs="Courier New"/>
+          <w:sz w:val="18"/>
+        </w:rPr>
+        <w:br/>
+        <w:t xml:space="preserve">                }</w:t>
+      </w:r>
+      <w:r>
+        <w:rPr>
+          <w:rFonts w:ascii="Courier New" w:hAnsi="Courier New" w:cs="Courier New"/>
+          <w:sz w:val="18"/>
+        </w:rPr>
+        <w:br/>
+        <w:t xml:space="preserve">            }</w:t>
+      </w:r>
+      <w:r>
+        <w:rPr>
+          <w:rFonts w:ascii="Courier New" w:hAnsi="Courier New" w:cs="Courier New"/>
+          <w:sz w:val="18"/>
+        </w:rPr>
+        <w:br/>
+        <w:t xml:space="preserve">            else {</w:t>
+      </w:r>
+      <w:r>
+        <w:rPr>
+          <w:rFonts w:ascii="Courier New" w:hAnsi="Courier New" w:cs="Courier New"/>
+          <w:sz w:val="18"/>
+        </w:rPr>
+        <w:br/>
+        <w:t xml:space="preserve">                System.out.println("Connection failed");</w:t>
+      </w:r>
+      <w:r>
+        <w:rPr>
+          <w:rFonts w:ascii="Courier New" w:hAnsi="Courier New" w:cs="Courier New"/>
+          <w:sz w:val="18"/>
+        </w:rPr>
+        <w:br/>
+        <w:t xml:space="preserve">            }</w:t>
+      </w:r>
+      <w:r>
+        <w:rPr>
+          <w:rFonts w:ascii="Courier New" w:hAnsi="Courier New" w:cs="Courier New"/>
+          <w:sz w:val="18"/>
+        </w:rPr>
+        <w:br/>
+        <w:t xml:space="preserve">        }</w:t>
+      </w:r>
+      <w:r>
+        <w:rPr>
+          <w:rFonts w:ascii="Courier New" w:hAnsi="Courier New" w:cs="Courier New"/>
+          <w:sz w:val="18"/>
+        </w:rPr>
+        <w:br/>
+        <w:t xml:space="preserve">        catch (SQLException e) {</w:t>
+      </w:r>
+      <w:r>
+        <w:rPr>
+          <w:rFonts w:ascii="Courier New" w:hAnsi="Courier New" w:cs="Courier New"/>
+          <w:sz w:val="18"/>
+        </w:rPr>
+        <w:br/>
+        <w:t xml:space="preserve">            e.printStackTrace();</w:t>
+      </w:r>
+      <w:r>
+        <w:rPr>
+          <w:rFonts w:ascii="Courier New" w:hAnsi="Courier New" w:cs="Courier New"/>
+          <w:sz w:val="18"/>
+        </w:rPr>
+        <w:br/>
+        <w:t xml:space="preserve">        }</w:t>
+      </w:r>
+      <w:r>
+        <w:rPr>
+          <w:rFonts w:ascii="Courier New" w:hAnsi="Courier New" w:cs="Courier New"/>
+          <w:sz w:val="18"/>
+        </w:rPr>
+        <w:br/>
+        <w:t xml:space="preserve">    }</w:t>
+      </w:r>
+      <w:r>
+        <w:rPr>
+          <w:rFonts w:ascii="Courier New" w:hAnsi="Courier New" w:cs="Courier New"/>
+          <w:sz w:val="18"/>
+        </w:rPr>
+        <w:br/>
+        <w:t>}</w:t>
+      </w:r>
+    </w:p>
+    <w:p>
+      <w:pPr>
+        <w:jc w:val="both"/>
+        <w:rPr>
+          <w:rFonts w:ascii="Times New Roman" w:hAnsi="Times New Roman" w:cs="Times New Roman"/>
+          <w:b/>
+          <w:sz w:val="24"/>
+        </w:rPr>
+      </w:pPr>
+      <w:r>
+        <w:rPr>
+          <w:rFonts w:ascii="Times New Roman" w:hAnsi="Times New Roman" w:cs="Times New Roman"/>
+          <w:b/>
+          <w:sz w:val="24"/>
+        </w:rPr>
+        <w:t>Результаты работы:</w:t>
+      </w:r>
+    </w:p>
+    <w:p>
+      <w:pPr>
+        <w:jc w:val="both"/>
+        <w:rPr>
+          <w:rFonts w:ascii="Times New Roman" w:hAnsi="Times New Roman" w:cs="Times New Roman"/>
+          <w:b/>
+          <w:sz w:val="24"/>
+        </w:rPr>
+      </w:pPr>
+      <w:r>
+        <w:rPr>
+          <w:rFonts w:ascii="Times New Roman" w:hAnsi="Times New Roman" w:cs="Times New Roman"/>
+          <w:b/>
+          <w:noProof/>
+          <w:sz w:val="24"/>
+          <w:lang w:val="ru-RU" w:eastAsia="ru-RU"/>
+        </w:rPr>
+        <w:lastRenderedPageBreak/>
+        <w:drawing>
+          <wp:inline distT="0" distB="0" distL="0" distR="0" wp14:anchorId="45590664" wp14:editId="659A59D1">
+            <wp:extent cx="2758440" cy="4280552"/>
+            <wp:effectExtent l="0" t="0" r="3810" b="5715"/>
+            <wp:docPr id="1" name="Рисунок 1"/>
+            <wp:cNvGraphicFramePr>
+              <a:graphicFrameLocks xmlns:a="http://schemas.openxmlformats.org/drawingml/2006/main" noChangeAspect="1"/>
+            </wp:cNvGraphicFramePr>
+            <a:graphic xmlns:a="http://schemas.openxmlformats.org/drawingml/2006/main">
+              <a:graphicData uri="http://schemas.openxmlformats.org/drawingml/2006/picture">
+                <pic:pic xmlns:pic="http://schemas.openxmlformats.org/drawingml/2006/picture">
+                  <pic:nvPicPr>
+                    <pic:cNvPr id="1" name=""/>
+                    <pic:cNvPicPr/>
+                  </pic:nvPicPr>
+                  <pic:blipFill>
+                    <a:blip r:embed="rId7"/>
+                    <a:stretch>
+                      <a:fillRect/>
+                    </a:stretch>
+                  </pic:blipFill>
+                  <pic:spPr>
+                    <a:xfrm>
+                      <a:off x="0" y="0"/>
+                      <a:ext cx="2769780" cy="4298149"/>
+                    </a:xfrm>
+                    <a:prstGeom prst="rect">
+                      <a:avLst/>
+                    </a:prstGeom>
+                  </pic:spPr>
+                </pic:pic>
+              </a:graphicData>
+            </a:graphic>
+          </wp:inline>
+        </w:drawing>
+      </w:r>
+    </w:p>
+    <w:p>
+      <w:pPr>
+        <w:jc w:val="both"/>
+        <w:rPr>
+          <w:rFonts w:ascii="Times New Roman" w:hAnsi="Times New Roman" w:cs="Times New Roman"/>
+          <w:sz w:val="24"/>
+          <w:lang w:val="en-US"/>
+        </w:rPr>
+      </w:pPr>
+      <w:r>
+        <w:rPr>
+          <w:rFonts w:ascii="Times New Roman" w:hAnsi="Times New Roman" w:cs="Times New Roman"/>
+          <w:b/>
+          <w:sz w:val="24"/>
         </w:rPr>
         <w:t>Выводы:</w:t>
       </w:r>
@@ -3833,24 +3891,48 @@
         <w:rPr>
           <w:rFonts w:ascii="Times New Roman" w:hAnsi="Times New Roman" w:cs="Times New Roman"/>
           <w:sz w:val="24"/>
+          <w:lang w:val="en-US"/>
+        </w:rPr>
+        <w:t xml:space="preserve"> </w:t>
+      </w:r>
+      <w:r>
+        <w:rPr>
+          <w:rFonts w:ascii="Times New Roman" w:hAnsi="Times New Roman" w:cs="Times New Roman"/>
+          <w:sz w:val="24"/>
+        </w:rPr>
+        <w:t xml:space="preserve">навыки </w:t>
+      </w:r>
+      <w:r>
+        <w:rPr>
+          <w:rFonts w:ascii="Times New Roman" w:hAnsi="Times New Roman" w:cs="Times New Roman"/>
+          <w:sz w:val="24"/>
           <w:lang w:val="ru-RU"/>
         </w:rPr>
+        <w:t>разработки</w:t>
+      </w:r>
+      <w:r>
+        <w:rPr>
+          <w:rFonts w:ascii="Times New Roman" w:hAnsi="Times New Roman" w:cs="Times New Roman"/>
+          <w:sz w:val="24"/>
+          <w:lang w:val="en-US"/>
+        </w:rPr>
         <w:t xml:space="preserve"> </w:t>
       </w:r>
       <w:r>
         <w:rPr>
           <w:rFonts w:ascii="Times New Roman" w:hAnsi="Times New Roman" w:cs="Times New Roman"/>
           <w:sz w:val="24"/>
-        </w:rPr>
-        <w:t xml:space="preserve">навыки </w:t>
-      </w:r>
-      <w:r>
-        <w:rPr>
-          <w:rFonts w:ascii="Times New Roman" w:hAnsi="Times New Roman" w:cs="Times New Roman"/>
-          <w:sz w:val="24"/>
           <w:lang w:val="ru-RU"/>
         </w:rPr>
-        <w:t>разработки</w:t>
+        <w:t>баз</w:t>
+      </w:r>
+      <w:r>
+        <w:rPr>
+          <w:rFonts w:ascii="Times New Roman" w:hAnsi="Times New Roman" w:cs="Times New Roman"/>
+          <w:sz w:val="24"/>
+          <w:lang w:val="en-US"/>
+        </w:rPr>
+        <w:t xml:space="preserve"> </w:t>
       </w:r>
       <w:r>
         <w:rPr>
@@ -3858,6 +3940,14 @@
           <w:sz w:val="24"/>
           <w:lang w:val="ru-RU"/>
         </w:rPr>
+        <w:t>данных</w:t>
+      </w:r>
+      <w:r>
+        <w:rPr>
+          <w:rFonts w:ascii="Times New Roman" w:hAnsi="Times New Roman" w:cs="Times New Roman"/>
+          <w:sz w:val="24"/>
+          <w:lang w:val="en-US"/>
+        </w:rPr>
         <w:t xml:space="preserve"> </w:t>
       </w:r>
       <w:r>
@@ -3866,7 +3956,15 @@
           <w:sz w:val="24"/>
           <w:lang w:val="ru-RU"/>
         </w:rPr>
-        <w:t>баз</w:t>
+        <w:t>и</w:t>
+      </w:r>
+      <w:r>
+        <w:rPr>
+          <w:rFonts w:ascii="Times New Roman" w:hAnsi="Times New Roman" w:cs="Times New Roman"/>
+          <w:sz w:val="24"/>
+          <w:lang w:val="en-US"/>
+        </w:rPr>
+        <w:t xml:space="preserve"> </w:t>
       </w:r>
       <w:r>
         <w:rPr>
@@ -3874,6 +3972,14 @@
           <w:sz w:val="24"/>
           <w:lang w:val="ru-RU"/>
         </w:rPr>
+        <w:t>начальной</w:t>
+      </w:r>
+      <w:r>
+        <w:rPr>
+          <w:rFonts w:ascii="Times New Roman" w:hAnsi="Times New Roman" w:cs="Times New Roman"/>
+          <w:sz w:val="24"/>
+          <w:lang w:val="en-US"/>
+        </w:rPr>
         <w:t xml:space="preserve"> </w:t>
       </w:r>
       <w:r>
@@ -3882,7 +3988,15 @@
           <w:sz w:val="24"/>
           <w:lang w:val="ru-RU"/>
         </w:rPr>
-        <w:t>данных</w:t>
+        <w:t>интеграции</w:t>
+      </w:r>
+      <w:r>
+        <w:rPr>
+          <w:rFonts w:ascii="Times New Roman" w:hAnsi="Times New Roman" w:cs="Times New Roman"/>
+          <w:sz w:val="24"/>
+          <w:lang w:val="en-US"/>
+        </w:rPr>
+        <w:t xml:space="preserve"> </w:t>
       </w:r>
       <w:r>
         <w:rPr>
@@ -3890,6 +4004,14 @@
           <w:sz w:val="24"/>
           <w:lang w:val="ru-RU"/>
         </w:rPr>
+        <w:t>БД</w:t>
+      </w:r>
+      <w:r>
+        <w:rPr>
+          <w:rFonts w:ascii="Times New Roman" w:hAnsi="Times New Roman" w:cs="Times New Roman"/>
+          <w:sz w:val="24"/>
+          <w:lang w:val="en-US"/>
+        </w:rPr>
         <w:t xml:space="preserve"> </w:t>
       </w:r>
       <w:r>
@@ -3898,7 +4020,15 @@
           <w:sz w:val="24"/>
           <w:lang w:val="ru-RU"/>
         </w:rPr>
-        <w:t>и</w:t>
+        <w:t>с</w:t>
+      </w:r>
+      <w:r>
+        <w:rPr>
+          <w:rFonts w:ascii="Times New Roman" w:hAnsi="Times New Roman" w:cs="Times New Roman"/>
+          <w:sz w:val="24"/>
+          <w:lang w:val="en-US"/>
+        </w:rPr>
+        <w:t xml:space="preserve"> </w:t>
       </w:r>
       <w:r>
         <w:rPr>
@@ -3906,15 +4036,47 @@
           <w:sz w:val="24"/>
           <w:lang w:val="ru-RU"/>
         </w:rPr>
+        <w:t>кодом</w:t>
+      </w:r>
+      <w:r>
+        <w:rPr>
+          <w:rFonts w:ascii="Times New Roman" w:hAnsi="Times New Roman" w:cs="Times New Roman"/>
+          <w:sz w:val="24"/>
+          <w:lang w:val="en-US"/>
+        </w:rPr>
         <w:t xml:space="preserve"> </w:t>
       </w:r>
       <w:r>
         <w:rPr>
           <w:rFonts w:ascii="Times New Roman" w:hAnsi="Times New Roman" w:cs="Times New Roman"/>
           <w:sz w:val="24"/>
+          <w:lang w:val="en-US"/>
+        </w:rPr>
+        <w:t>Java</w:t>
+      </w:r>
+      <w:r>
+        <w:rPr>
+          <w:rFonts w:ascii="Times New Roman" w:hAnsi="Times New Roman" w:cs="Times New Roman"/>
+          <w:sz w:val="24"/>
+          <w:lang w:val="en-US"/>
+        </w:rPr>
+        <w:t xml:space="preserve"> </w:t>
+      </w:r>
+      <w:r>
+        <w:rPr>
+          <w:rFonts w:ascii="Times New Roman" w:hAnsi="Times New Roman" w:cs="Times New Roman"/>
+          <w:sz w:val="24"/>
           <w:lang w:val="ru-RU"/>
         </w:rPr>
-        <w:t>начальной</w:t>
+        <w:t>с</w:t>
+      </w:r>
+      <w:r>
+        <w:rPr>
+          <w:rFonts w:ascii="Times New Roman" w:hAnsi="Times New Roman" w:cs="Times New Roman"/>
+          <w:sz w:val="24"/>
+          <w:lang w:val="en-US"/>
+        </w:rPr>
+        <w:t xml:space="preserve"> </w:t>
       </w:r>
       <w:r>
         <w:rPr>
@@ -3922,117 +4084,13 @@
           <w:sz w:val="24"/>
           <w:lang w:val="ru-RU"/>
         </w:rPr>
-        <w:t xml:space="preserve"> </w:t>
-      </w:r>
-      <w:r>
-        <w:rPr>
-          <w:rFonts w:ascii="Times New Roman" w:hAnsi="Times New Roman" w:cs="Times New Roman"/>
-          <w:sz w:val="24"/>
-          <w:lang w:val="ru-RU"/>
-        </w:rPr>
-        <w:t>интеграции</w:t>
-      </w:r>
-      <w:r>
-        <w:rPr>
-          <w:rFonts w:ascii="Times New Roman" w:hAnsi="Times New Roman" w:cs="Times New Roman"/>
-          <w:sz w:val="24"/>
-          <w:lang w:val="ru-RU"/>
-        </w:rPr>
-        <w:t xml:space="preserve"> </w:t>
-      </w:r>
-      <w:r>
-        <w:rPr>
-          <w:rFonts w:ascii="Times New Roman" w:hAnsi="Times New Roman" w:cs="Times New Roman"/>
-          <w:sz w:val="24"/>
-          <w:lang w:val="ru-RU"/>
-        </w:rPr>
-        <w:t>БД</w:t>
-      </w:r>
-      <w:r>
-        <w:rPr>
-          <w:rFonts w:ascii="Times New Roman" w:hAnsi="Times New Roman" w:cs="Times New Roman"/>
-          <w:sz w:val="24"/>
-          <w:lang w:val="ru-RU"/>
-        </w:rPr>
-        <w:t xml:space="preserve"> </w:t>
-      </w:r>
-      <w:r>
-        <w:rPr>
-          <w:rFonts w:ascii="Times New Roman" w:hAnsi="Times New Roman" w:cs="Times New Roman"/>
-          <w:sz w:val="24"/>
-          <w:lang w:val="ru-RU"/>
-        </w:rPr>
-        <w:t>с</w:t>
-      </w:r>
-      <w:r>
-        <w:rPr>
-          <w:rFonts w:ascii="Times New Roman" w:hAnsi="Times New Roman" w:cs="Times New Roman"/>
-          <w:sz w:val="24"/>
-          <w:lang w:val="ru-RU"/>
-        </w:rPr>
-        <w:t xml:space="preserve"> </w:t>
-      </w:r>
-      <w:r>
-        <w:rPr>
-          <w:rFonts w:ascii="Times New Roman" w:hAnsi="Times New Roman" w:cs="Times New Roman"/>
-          <w:sz w:val="24"/>
-          <w:lang w:val="ru-RU"/>
-        </w:rPr>
-        <w:t>кодом</w:t>
-      </w:r>
-      <w:r>
-        <w:rPr>
-          <w:rFonts w:ascii="Times New Roman" w:hAnsi="Times New Roman" w:cs="Times New Roman"/>
-          <w:sz w:val="24"/>
-          <w:lang w:val="ru-RU"/>
-        </w:rPr>
-        <w:t xml:space="preserve"> </w:t>
-      </w:r>
-      <w:r>
-        <w:rPr>
-          <w:rFonts w:ascii="Times New Roman" w:hAnsi="Times New Roman" w:cs="Times New Roman"/>
-          <w:sz w:val="24"/>
-          <w:lang w:val="en-US"/>
-        </w:rPr>
-        <w:t>Java</w:t>
-      </w:r>
-      <w:r>
-        <w:rPr>
-          <w:rFonts w:ascii="Times New Roman" w:hAnsi="Times New Roman" w:cs="Times New Roman"/>
-          <w:sz w:val="24"/>
-          <w:lang w:val="ru-RU"/>
-        </w:rPr>
-        <w:t xml:space="preserve"> </w:t>
-      </w:r>
-      <w:r>
-        <w:rPr>
-          <w:rFonts w:ascii="Times New Roman" w:hAnsi="Times New Roman" w:cs="Times New Roman"/>
-          <w:sz w:val="24"/>
-          <w:lang w:val="ru-RU"/>
-        </w:rPr>
-        <w:t>с</w:t>
-      </w:r>
-      <w:r>
-        <w:rPr>
-          <w:rFonts w:ascii="Times New Roman" w:hAnsi="Times New Roman" w:cs="Times New Roman"/>
-          <w:sz w:val="24"/>
-          <w:lang w:val="ru-RU"/>
-        </w:rPr>
-        <w:t xml:space="preserve"> </w:t>
-      </w:r>
-      <w:r>
-        <w:rPr>
-          <w:rFonts w:ascii="Times New Roman" w:hAnsi="Times New Roman" w:cs="Times New Roman"/>
-          <w:sz w:val="24"/>
-          <w:lang w:val="ru-RU"/>
-        </w:rPr>
         <w:t>помощью</w:t>
       </w:r>
       <w:r>
         <w:rPr>
           <w:rFonts w:ascii="Times New Roman" w:hAnsi="Times New Roman" w:cs="Times New Roman"/>
           <w:sz w:val="24"/>
-          <w:lang w:val="ru-RU"/>
+          <w:lang w:val="en-US"/>
         </w:rPr>
         <w:t xml:space="preserve"> </w:t>
       </w:r>
@@ -5524,7 +5582,7 @@
 </file>
 
 <file path=customXml/itemProps1.xml><?xml version="1.0" encoding="utf-8"?>
-<ds:datastoreItem xmlns:ds="http://schemas.openxmlformats.org/officeDocument/2006/customXml" ds:itemID="{09A69DAB-0DAE-45AA-A304-8684FBC8976A}">
+<ds:datastoreItem xmlns:ds="http://schemas.openxmlformats.org/officeDocument/2006/customXml" ds:itemID="{0A8402D9-C521-4D0D-A709-3B558102878F}">
   <ds:schemaRefs>
     <ds:schemaRef ds:uri="http://schemas.openxmlformats.org/officeDocument/2006/bibliography"/>
   </ds:schemaRefs>

</xml_diff>